<commit_message>
added more discussion & re-knit
</commit_message>
<xml_diff>
--- a/analysis/powerAnalysis/sizingDemandResponseTrialsNZ.docx
+++ b/analysis/powerAnalysis/sizingDemandResponseTrialsNZ.docx
@@ -207,13 +207,13 @@
         <w:t xml:space="preserve"> </w:t>
       </w:r>
       <w:r>
-        <w:t xml:space="preserve">2018-09-18</w:t>
-      </w:r>
-      <w:r>
-        <w:t xml:space="preserve"> </w:t>
-      </w:r>
-      <w:r>
-        <w:t xml:space="preserve">23:46:49</w:t>
+        <w:t xml:space="preserve">2018-09-19</w:t>
+      </w:r>
+      <w:r>
+        <w:t xml:space="preserve"> </w:t>
+      </w:r>
+      <w:r>
+        <w:t xml:space="preserve">17:01:32</w:t>
       </w:r>
     </w:p>
     <w:sdt>
@@ -1419,7 +1419,7 @@
               <a:graphicData uri="http://schemas.openxmlformats.org/drawingml/2006/picture">
                 <pic:pic>
                   <pic:nvPicPr>
-                    <pic:cNvPr descr="sizingDemandResponseTrialsNZ_files/figure-docx/ggHPSampleSizeFig-1.png" id="0" name="Picture"/>
+                    <pic:cNvPr descr="sizingDemandResponseTrialsNZ_files/figure-docx/ggHPSampleSizeFig80-1.png" id="0" name="Picture"/>
                     <pic:cNvPicPr>
                       <a:picLocks noChangeArrowheads="1" noChangeAspect="1"/>
                     </pic:cNvPicPr>
@@ -1474,7 +1474,7 @@
         <w:t xml:space="preserve"> </w:t>
       </w:r>
       <w:r>
-        <w:t xml:space="preserve">(fig:ggHPSampleSizeFig) shows sample size calculations using</w:t>
+        <w:t xml:space="preserve">(fig:ggHPSampleSizeFig80) shows sample size calculations for power = 0.8 (80%) using</w:t>
       </w:r>
       <w:r>
         <w:t xml:space="preserve"> </w:t>
@@ -1504,7 +1504,7 @@
         <w:t xml:space="preserve"> </w:t>
       </w:r>
       <w:r>
-        <w:t xml:space="preserve">for winter 2014 for the peak demand period (16:00 - 20:00) on weekdays.</w:t>
+        <w:t xml:space="preserve">for winter 2015 for the peak demand period (16:00 - 20:00) on weekdays.</w:t>
       </w:r>
     </w:p>
     <w:p>
@@ -1512,23 +1512,143 @@
         <w:pStyle w:val="BodyText"/>
       </w:pPr>
       <w:r>
-        <w:t xml:space="preserve">As a guide, these results suggest that a trial comprising a control and intervention sample of 1000 households (each) would be able to detect an effect size of XXX with p = 0.05 and power = 0.8. Were a study to be less risk averse in it’s decision making then p = 0.1 may be acceptable in which case only ~ XXX households would be needed in each group (see</w:t>
-      </w:r>
-      <w:r>
-        <w:t xml:space="preserve"> </w:t>
-      </w:r>
-      <w:r>
-        <w:t xml:space="preserve">(fig:sampleSizeFig)) but the risk of a Type I error would increase. Reducing the statistical power used would also reduce the sample required for a given effect size tested at a given p value. However in this case the risk of a Type II error would increase.</w:t>
+        <w:t xml:space="preserve">These results show that a trial comprising a control and intervention sample of 1000 households (each) would be able to detect an effect size of 14.1771905% with p = 0.01 and power = 0.8. Were a study to be less risk averse in it’s decision making then p = 0.1 may be acceptable in which case only ~ 450 households would be needed in each group (see</w:t>
+      </w:r>
+      <w:r>
+        <w:t xml:space="preserve"> </w:t>
+      </w:r>
+      <w:r>
+        <w:t xml:space="preserve">(fig:ggHPSampleSizeFig80)) but the risk of a Type I error would increase.</w:t>
+      </w:r>
+    </w:p>
+    <w:p>
+      <w:pPr>
+        <w:pStyle w:val="SourceCode"/>
+      </w:pPr>
+      <w:r>
+        <w:rPr>
+          <w:rStyle w:val="VerbatimChar"/>
+        </w:rPr>
+        <w:t xml:space="preserve">## Scale for 'y' is already present. Adding another scale for 'y', which</w:t>
+      </w:r>
+      <w:r>
+        <w:br w:type="textWrapping"/>
+      </w:r>
+      <w:r>
+        <w:rPr>
+          <w:rStyle w:val="VerbatimChar"/>
+        </w:rPr>
+        <w:t xml:space="preserve">## will replace the existing scale.</w:t>
+      </w:r>
+    </w:p>
+    <w:p>
+      <w:pPr>
+        <w:pStyle w:val="FirstParagraph"/>
+      </w:pPr>
+      <w:r>
+        <w:drawing>
+          <wp:inline>
+            <wp:extent cx="5334000" cy="4267200"/>
+            <wp:effectExtent b="0" l="0" r="0" t="0"/>
+            <wp:docPr descr="" title="" id="1" name="Picture"/>
+            <a:graphic>
+              <a:graphicData uri="http://schemas.openxmlformats.org/drawingml/2006/picture">
+                <pic:pic>
+                  <pic:nvPicPr>
+                    <pic:cNvPr descr="sizingDemandResponseTrialsNZ_files/figure-docx/ggHPSampleSizeFig70-1.png" id="0" name="Picture"/>
+                    <pic:cNvPicPr>
+                      <a:picLocks noChangeArrowheads="1" noChangeAspect="1"/>
+                    </pic:cNvPicPr>
+                  </pic:nvPicPr>
+                  <pic:blipFill>
+                    <a:blip r:embed="rId45"/>
+                    <a:stretch>
+                      <a:fillRect/>
+                    </a:stretch>
+                  </pic:blipFill>
+                  <pic:spPr bwMode="auto">
+                    <a:xfrm>
+                      <a:off x="0" y="0"/>
+                      <a:ext cx="5334000" cy="4267200"/>
+                    </a:xfrm>
+                    <a:prstGeom prst="rect">
+                      <a:avLst/>
+                    </a:prstGeom>
+                    <a:noFill/>
+                    <a:ln w="9525">
+                      <a:noFill/>
+                      <a:headEnd/>
+                      <a:tailEnd/>
+                    </a:ln>
+                  </pic:spPr>
+                </pic:pic>
+              </a:graphicData>
+            </a:graphic>
+          </wp:inline>
+        </w:drawing>
+      </w:r>
+    </w:p>
+    <w:p>
+      <w:pPr>
+        <w:pStyle w:val="SourceCode"/>
+      </w:pPr>
+      <w:r>
+        <w:rPr>
+          <w:rStyle w:val="VerbatimChar"/>
+        </w:rPr>
+        <w:t xml:space="preserve">## Saving 5 x 4 in image</w:t>
+      </w:r>
+    </w:p>
+    <w:p>
+      <w:pPr>
+        <w:pStyle w:val="FirstParagraph"/>
+      </w:pPr>
+      <w:r>
+        <w:t xml:space="preserve">Were we to reduce the statistical power to 0.7 then we would obtain the results shown in</w:t>
+      </w:r>
+      <w:r>
+        <w:t xml:space="preserve"> </w:t>
+      </w:r>
+      <w:r>
+        <w:t xml:space="preserve">(fig:ggHPSampleSizeFig70). In this case a trial comprising a control and intervention sample of 1000 households (each) would be able to detect an effect size of 12.7575745% with p = 0.01 and power = 0.7. Were a study to be less risk averse in it’s decision making then p = 0.1 may be acceptable in which case only ~ 425 households would be needed in each group (see</w:t>
+      </w:r>
+      <w:r>
+        <w:t xml:space="preserve"> </w:t>
+      </w:r>
+      <w:r>
+        <w:t xml:space="preserve">(fig:ggHPSampleSizeFig80)) but again the risk of a Type I error would increase. As we can see, reducing the statistical power used would also reduce the sample required for a given effect size tested at a given p value. However the risk of a Type II error would increase.</w:t>
       </w:r>
     </w:p>
     <w:p>
       <w:pPr>
         <w:pStyle w:val="Heading1"/>
       </w:pPr>
-      <w:bookmarkStart w:id="45" w:name="testing-for-differences-confidence-intervals-and-p-values"/>
-      <w:bookmarkEnd w:id="45"/>
-      <w:r>
-        <w:t xml:space="preserve">Testing for differences: confidence intervals and p values</w:t>
+      <w:bookmarkStart w:id="46" w:name="testing-for-differences-effect-sizes-confidence-intervals-and-p-values"/>
+      <w:bookmarkEnd w:id="46"/>
+      <w:r>
+        <w:t xml:space="preserve">Testing for differences: effect sizes, confidence intervals and p values</w:t>
+      </w:r>
+    </w:p>
+    <w:p>
+      <w:pPr>
+        <w:pStyle w:val="Heading2"/>
+      </w:pPr>
+      <w:bookmarkStart w:id="47" w:name="getting-it-wrong"/>
+      <w:bookmarkEnd w:id="47"/>
+      <w:r>
+        <w:t xml:space="preserve">Getting it</w:t>
+      </w:r>
+      <w:r>
+        <w:t xml:space="preserve"> </w:t>
+      </w:r>
+      <w:r>
+        <w:t xml:space="preserve">‘</w:t>
+      </w:r>
+      <w:r>
+        <w:t xml:space="preserve">wrong</w:t>
+      </w:r>
+      <w:r>
+        <w:t xml:space="preserve">’</w:t>
       </w:r>
     </w:p>
     <w:p>
@@ -1536,7 +1656,13 @@
         <w:pStyle w:val="FirstParagraph"/>
       </w:pPr>
       <w:r>
-        <w:t xml:space="preserve">As an example, consider the a study which collected electricity power demand data for two different groups of households. The data shows that the mean W for group 1 was 35.14 and for group 2 was 162.67. This is a (very) large difference in the mean of 127.53.</w:t>
+        <w:t xml:space="preserve">Let us imagine that we have not designed and implemented our sample recruitment according to</w:t>
+      </w:r>
+      <w:r>
+        <w:t xml:space="preserve"> </w:t>
+      </w:r>
+      <w:r>
+        <w:t xml:space="preserve">(fig:ggHPSampleSizeFig80) and instead decided, perhaps for cost reasons to recruit ~ 30 households per group. Now we wish to test for differences between the control and intervention groups.</w:t>
       </w:r>
     </w:p>
     <w:p>
@@ -1544,7 +1670,7 @@
         <w:pStyle w:val="BodyText"/>
       </w:pPr>
       <w:r>
-        <w:t xml:space="preserve">A t-test of the difference between the groups produces the result shown below.</w:t>
+        <w:t xml:space="preserve">Suppose a t-test of the difference between the Control and Intervention 1 group produces the result shown below.</w:t>
       </w:r>
     </w:p>
     <w:p>
@@ -1582,7 +1708,7 @@
         <w:rPr>
           <w:rStyle w:val="VerbatimChar"/>
         </w:rPr>
-        <w:t xml:space="preserve">## data:  testDT[group == "S"]$meanW and testDT[group == "W"]$meanW</w:t>
+        <w:t xml:space="preserve">## data:  testDT[group == "Intervention 1"]$meanW and testDT[group == "Control"]$meanW</w:t>
       </w:r>
       <w:r>
         <w:br w:type="textWrapping"/>
@@ -1653,7 +1779,7 @@
         <w:pStyle w:val="FirstParagraph"/>
       </w:pPr>
       <w:r>
-        <w:t xml:space="preserve">In this case we have:</w:t>
+        <w:t xml:space="preserve">The data shows that the mean power demand for the control group was 162.67W and for Intervention 1 was 35.14W. This is a (very) large difference in the mean of 127.53. The results of the t test are:</w:t>
       </w:r>
     </w:p>
     <w:p>
@@ -1777,10 +1903,519 @@
     </w:p>
     <w:p>
       <w:pPr>
+        <w:pStyle w:val="BodyText"/>
+      </w:pPr>
+      <w:r>
+        <w:t xml:space="preserve">But what about Intervention Group 2? In this case the t.test results are slightly different:</w:t>
+      </w:r>
+    </w:p>
+    <w:p>
+      <w:pPr>
+        <w:pStyle w:val="SourceCode"/>
+      </w:pPr>
+      <w:r>
+        <w:rPr>
+          <w:rStyle w:val="VerbatimChar"/>
+        </w:rPr>
+        <w:t xml:space="preserve">## </w:t>
+      </w:r>
+      <w:r>
+        <w:br w:type="textWrapping"/>
+      </w:r>
+      <w:r>
+        <w:rPr>
+          <w:rStyle w:val="VerbatimChar"/>
+        </w:rPr>
+        <w:t xml:space="preserve">##  Welch Two Sample t-test</w:t>
+      </w:r>
+      <w:r>
+        <w:br w:type="textWrapping"/>
+      </w:r>
+      <w:r>
+        <w:rPr>
+          <w:rStyle w:val="VerbatimChar"/>
+        </w:rPr>
+        <w:t xml:space="preserve">## </w:t>
+      </w:r>
+      <w:r>
+        <w:br w:type="textWrapping"/>
+      </w:r>
+      <w:r>
+        <w:rPr>
+          <w:rStyle w:val="VerbatimChar"/>
+        </w:rPr>
+        <w:t xml:space="preserve">## data:  testDT[group == "Intervention 2"]$meanW and testDT[group == "Control"]$meanW</w:t>
+      </w:r>
+      <w:r>
+        <w:br w:type="textWrapping"/>
+      </w:r>
+      <w:r>
+        <w:rPr>
+          <w:rStyle w:val="VerbatimChar"/>
+        </w:rPr>
+        <w:t xml:space="preserve">## t = -1.5876, df = 33.909, p-value = 0.1217</w:t>
+      </w:r>
+      <w:r>
+        <w:br w:type="textWrapping"/>
+      </w:r>
+      <w:r>
+        <w:rPr>
+          <w:rStyle w:val="VerbatimChar"/>
+        </w:rPr>
+        <w:t xml:space="preserve">## alternative hypothesis: true difference in means is not equal to 0</w:t>
+      </w:r>
+      <w:r>
+        <w:br w:type="textWrapping"/>
+      </w:r>
+      <w:r>
+        <w:rPr>
+          <w:rStyle w:val="VerbatimChar"/>
+        </w:rPr>
+        <w:t xml:space="preserve">## 95 percent confidence interval:</w:t>
+      </w:r>
+      <w:r>
+        <w:br w:type="textWrapping"/>
+      </w:r>
+      <w:r>
+        <w:rPr>
+          <w:rStyle w:val="VerbatimChar"/>
+        </w:rPr>
+        <w:t xml:space="preserve">##  -236.82848   29.10212</w:t>
+      </w:r>
+      <w:r>
+        <w:br w:type="textWrapping"/>
+      </w:r>
+      <w:r>
+        <w:rPr>
+          <w:rStyle w:val="VerbatimChar"/>
+        </w:rPr>
+        <w:t xml:space="preserve">## sample estimates:</w:t>
+      </w:r>
+      <w:r>
+        <w:br w:type="textWrapping"/>
+      </w:r>
+      <w:r>
+        <w:rPr>
+          <w:rStyle w:val="VerbatimChar"/>
+        </w:rPr>
+        <w:t xml:space="preserve">## mean of x mean of y </w:t>
+      </w:r>
+      <w:r>
+        <w:br w:type="textWrapping"/>
+      </w:r>
+      <w:r>
+        <w:rPr>
+          <w:rStyle w:val="VerbatimChar"/>
+        </w:rPr>
+        <w:t xml:space="preserve">##  58.80597 162.66915</w:t>
+      </w:r>
+    </w:p>
+    <w:p>
+      <w:pPr>
+        <w:pStyle w:val="FirstParagraph"/>
+      </w:pPr>
+      <w:r>
+        <w:t xml:space="preserve">Now:</w:t>
+      </w:r>
+    </w:p>
+    <w:p>
+      <w:pPr>
+        <w:pStyle w:val="Compact"/>
+        <w:numPr>
+          <w:numId w:val="1009"/>
+          <w:ilvl w:val="0"/>
+        </w:numPr>
+      </w:pPr>
+      <w:r>
+        <w:t xml:space="preserve">effect size = 103.8631823W or 63.85% representing a still</w:t>
+      </w:r>
+      <w:r>
+        <w:t xml:space="preserve"> </w:t>
+      </w:r>
+      <w:r>
+        <w:rPr>
+          <w:i/>
+        </w:rPr>
+        <w:t xml:space="preserve">reasonable bang for buck</w:t>
+      </w:r>
+      <w:r>
+        <w:t xml:space="preserve"> </w:t>
+      </w:r>
+      <w:r>
+        <w:t xml:space="preserve">for whatever caused the difference;</w:t>
+      </w:r>
+    </w:p>
+    <w:p>
+      <w:pPr>
+        <w:pStyle w:val="Compact"/>
+        <w:numPr>
+          <w:numId w:val="1009"/>
+          <w:ilvl w:val="0"/>
+        </w:numPr>
+      </w:pPr>
+      <w:r>
+        <w:t xml:space="preserve">95% confidence interval for the test = -236.83 to 29.10 representing</w:t>
+      </w:r>
+      <w:r>
+        <w:t xml:space="preserve"> </w:t>
+      </w:r>
+      <w:r>
+        <w:rPr>
+          <w:i/>
+        </w:rPr>
+        <w:t xml:space="preserve">even greater</w:t>
+      </w:r>
+      <w:r>
+        <w:t xml:space="preserve"> </w:t>
+      </w:r>
+      <w:r>
+        <w:t xml:space="preserve">uncertainty/variation;</w:t>
+      </w:r>
+    </w:p>
+    <w:p>
+      <w:pPr>
+        <w:pStyle w:val="Compact"/>
+        <w:numPr>
+          <w:numId w:val="1009"/>
+          <w:ilvl w:val="0"/>
+        </w:numPr>
+      </w:pPr>
+      <w:r>
+        <w:t xml:space="preserve">p value of 0.12 representing a</w:t>
+      </w:r>
+      <w:r>
+        <w:t xml:space="preserve"> </w:t>
+      </w:r>
+      <w:r>
+        <w:rPr>
+          <w:i/>
+        </w:rPr>
+        <w:t xml:space="preserve">slightly higher</w:t>
+      </w:r>
+      <w:r>
+        <w:t xml:space="preserve"> </w:t>
+      </w:r>
+      <w:r>
+        <w:t xml:space="preserve">risk of a false positive results which fails the conventional p &lt; 0.05 threshold and also the less conservative p &lt; 0.1.</w:t>
+      </w:r>
+    </w:p>
+    <w:p>
+      <w:pPr>
+        <w:pStyle w:val="FirstParagraph"/>
+      </w:pPr>
+      <w:r>
+        <w:t xml:space="preserve">As before, the subsequent action we take depends on our tolerance of Type I (falso positive) risk. We still have a reasonably large effect size but we are less certain about it and we have a higher risk of it not being real. What do you think we should do?</w:t>
+      </w:r>
+    </w:p>
+    <w:p>
+      <w:pPr>
+        <w:pStyle w:val="BodyText"/>
+      </w:pPr>
+      <w:r>
+        <w:t xml:space="preserve">In both cases our decision-making is rather hampered by the small sample size even though we have extremely large effect sizes. As we can see from</w:t>
+      </w:r>
+      <w:r>
+        <w:t xml:space="preserve"> </w:t>
+      </w:r>
+      <w:r>
+        <w:t xml:space="preserve">(fig:ggHPSampleSizeFig80), to detect Intervention Group 2’s effect size of 63.85% would have required control and trial group sizes of 47 respectively.</w:t>
+      </w:r>
+    </w:p>
+    <w:p>
+      <w:pPr>
+        <w:pStyle w:val="Heading2"/>
+      </w:pPr>
+      <w:bookmarkStart w:id="48" w:name="getting-it-right"/>
+      <w:bookmarkEnd w:id="48"/>
+      <w:r>
+        <w:t xml:space="preserve">Getting it</w:t>
+      </w:r>
+      <w:r>
+        <w:t xml:space="preserve"> </w:t>
+      </w:r>
+      <w:r>
+        <w:t xml:space="preserve">‘</w:t>
+      </w:r>
+      <w:r>
+        <w:t xml:space="preserve">right</w:t>
+      </w:r>
+      <w:r>
+        <w:t xml:space="preserve">’</w:t>
+      </w:r>
+    </w:p>
+    <w:p>
+      <w:pPr>
+        <w:pStyle w:val="FirstParagraph"/>
+      </w:pPr>
+      <w:r>
+        <w:t xml:space="preserve">Suppose instead that we had designed and implemented our sample recruitment according to</w:t>
+      </w:r>
+      <w:r>
+        <w:t xml:space="preserve"> </w:t>
+      </w:r>
+      <w:r>
+        <w:t xml:space="preserve">(fig:ggHPSampleSizeFig80) so that we have a reasonable chance of detecting a difference of ~ 14% with power = 0.8 and at a significance level (p) of 0.05. This means we should have a sample of around 3000 households split equally (and randomly) between our trial and two intervention groups.</w:t>
+      </w:r>
+    </w:p>
+    <w:p>
+      <w:pPr>
+        <w:pStyle w:val="SourceCode"/>
+      </w:pPr>
+      <w:r>
+        <w:rPr>
+          <w:rStyle w:val="VerbatimChar"/>
+        </w:rPr>
+        <w:t xml:space="preserve">## [1] 3040</w:t>
+      </w:r>
+    </w:p>
+    <w:p>
+      <w:pPr>
+        <w:pStyle w:val="SourceCode"/>
+      </w:pPr>
+      <w:r>
+        <w:rPr>
+          <w:rStyle w:val="VerbatimChar"/>
+        </w:rPr>
+        <w:t xml:space="preserve">## </w:t>
+      </w:r>
+      <w:r>
+        <w:br w:type="textWrapping"/>
+      </w:r>
+      <w:r>
+        <w:rPr>
+          <w:rStyle w:val="VerbatimChar"/>
+        </w:rPr>
+        <w:t xml:space="preserve">##        Control Intervention 1 Intervention 2 </w:t>
+      </w:r>
+      <w:r>
+        <w:br w:type="textWrapping"/>
+      </w:r>
+      <w:r>
+        <w:rPr>
+          <w:rStyle w:val="VerbatimChar"/>
+        </w:rPr>
+        <w:t xml:space="preserve">##           1128            881           1031</w:t>
+      </w:r>
+    </w:p>
+    <w:p>
+      <w:pPr>
+        <w:pStyle w:val="SourceCode"/>
+      </w:pPr>
+      <w:r>
+        <w:rPr>
+          <w:rStyle w:val="VerbatimChar"/>
+        </w:rPr>
+        <w:t xml:space="preserve">## </w:t>
+      </w:r>
+      <w:r>
+        <w:br w:type="textWrapping"/>
+      </w:r>
+      <w:r>
+        <w:rPr>
+          <w:rStyle w:val="VerbatimChar"/>
+        </w:rPr>
+        <w:t xml:space="preserve">##  Welch Two Sample t-test</w:t>
+      </w:r>
+      <w:r>
+        <w:br w:type="textWrapping"/>
+      </w:r>
+      <w:r>
+        <w:rPr>
+          <w:rStyle w:val="VerbatimChar"/>
+        </w:rPr>
+        <w:t xml:space="preserve">## </w:t>
+      </w:r>
+      <w:r>
+        <w:br w:type="textWrapping"/>
+      </w:r>
+      <w:r>
+        <w:rPr>
+          <w:rStyle w:val="VerbatimChar"/>
+        </w:rPr>
+        <w:t xml:space="preserve">## data:  largeTestDT[group == "Intervention 2"]$meanW and largeTestDT[group == "Control"]$meanW</w:t>
+      </w:r>
+      <w:r>
+        <w:br w:type="textWrapping"/>
+      </w:r>
+      <w:r>
+        <w:rPr>
+          <w:rStyle w:val="VerbatimChar"/>
+        </w:rPr>
+        <w:t xml:space="preserve">## t = -10.058, df = 1429, p-value &lt; 2.2e-16</w:t>
+      </w:r>
+      <w:r>
+        <w:br w:type="textWrapping"/>
+      </w:r>
+      <w:r>
+        <w:rPr>
+          <w:rStyle w:val="VerbatimChar"/>
+        </w:rPr>
+        <w:t xml:space="preserve">## alternative hypothesis: true difference in means is not equal to 0</w:t>
+      </w:r>
+      <w:r>
+        <w:br w:type="textWrapping"/>
+      </w:r>
+      <w:r>
+        <w:rPr>
+          <w:rStyle w:val="VerbatimChar"/>
+        </w:rPr>
+        <w:t xml:space="preserve">## 95 percent confidence interval:</w:t>
+      </w:r>
+      <w:r>
+        <w:br w:type="textWrapping"/>
+      </w:r>
+      <w:r>
+        <w:rPr>
+          <w:rStyle w:val="VerbatimChar"/>
+        </w:rPr>
+        <w:t xml:space="preserve">##  -124.78793  -84.05825</w:t>
+      </w:r>
+      <w:r>
+        <w:br w:type="textWrapping"/>
+      </w:r>
+      <w:r>
+        <w:rPr>
+          <w:rStyle w:val="VerbatimChar"/>
+        </w:rPr>
+        <w:t xml:space="preserve">## sample estimates:</w:t>
+      </w:r>
+      <w:r>
+        <w:br w:type="textWrapping"/>
+      </w:r>
+      <w:r>
+        <w:rPr>
+          <w:rStyle w:val="VerbatimChar"/>
+        </w:rPr>
+        <w:t xml:space="preserve">## mean of x mean of y </w:t>
+      </w:r>
+      <w:r>
+        <w:br w:type="textWrapping"/>
+      </w:r>
+      <w:r>
+        <w:rPr>
+          <w:rStyle w:val="VerbatimChar"/>
+        </w:rPr>
+        <w:t xml:space="preserve">##  62.78247 167.20556</w:t>
+      </w:r>
+    </w:p>
+    <w:p>
+      <w:pPr>
+        <w:pStyle w:val="FirstParagraph"/>
+      </w:pPr>
+      <w:r>
+        <w:t xml:space="preserve">In this case:</w:t>
+      </w:r>
+    </w:p>
+    <w:p>
+      <w:pPr>
+        <w:pStyle w:val="Compact"/>
+        <w:numPr>
+          <w:numId w:val="1010"/>
+          <w:ilvl w:val="0"/>
+        </w:numPr>
+      </w:pPr>
+      <w:r>
+        <w:t xml:space="preserve">effect size = 104.4230902W or 62.45% representing a still</w:t>
+      </w:r>
+      <w:r>
+        <w:t xml:space="preserve"> </w:t>
+      </w:r>
+      <w:r>
+        <w:rPr>
+          <w:i/>
+        </w:rPr>
+        <w:t xml:space="preserve">reasonable bang for buck</w:t>
+      </w:r>
+      <w:r>
+        <w:t xml:space="preserve"> </w:t>
+      </w:r>
+      <w:r>
+        <w:t xml:space="preserve">for whatever caused the difference;</w:t>
+      </w:r>
+    </w:p>
+    <w:p>
+      <w:pPr>
+        <w:pStyle w:val="Compact"/>
+        <w:numPr>
+          <w:numId w:val="1010"/>
+          <w:ilvl w:val="0"/>
+        </w:numPr>
+      </w:pPr>
+      <w:r>
+        <w:t xml:space="preserve">95% confidence interval for the test = -111.59 to -72.82 representing</w:t>
+      </w:r>
+      <w:r>
+        <w:t xml:space="preserve"> </w:t>
+      </w:r>
+      <w:r>
+        <w:rPr>
+          <w:i/>
+        </w:rPr>
+        <w:t xml:space="preserve">much less</w:t>
+      </w:r>
+      <w:r>
+        <w:t xml:space="preserve"> </w:t>
+      </w:r>
+      <w:r>
+        <w:t xml:space="preserve">uncertainty/variation;</w:t>
+      </w:r>
+    </w:p>
+    <w:p>
+      <w:pPr>
+        <w:pStyle w:val="Compact"/>
+        <w:numPr>
+          <w:numId w:val="1010"/>
+          <w:ilvl w:val="0"/>
+        </w:numPr>
+      </w:pPr>
+      <w:r>
+        <w:t xml:space="preserve">p value of 2.2e-16 0.00000000000000022) represents a</w:t>
+      </w:r>
+      <w:r>
+        <w:t xml:space="preserve"> </w:t>
+      </w:r>
+      <w:r>
+        <w:rPr>
+          <w:i/>
+        </w:rPr>
+        <w:t xml:space="preserve">very small</w:t>
+      </w:r>
+      <w:r>
+        <w:t xml:space="preserve"> </w:t>
+      </w:r>
+      <w:r>
+        <w:t xml:space="preserve">risk of a false positive result as it passes all conventional thresholds.</w:t>
+      </w:r>
+    </w:p>
+    <w:p>
+      <w:pPr>
+        <w:pStyle w:val="FirstParagraph"/>
+      </w:pPr>
+      <w:r>
+        <w:t xml:space="preserve">So now we are able to be much more confident in our decision to implement Intervention 2 since the average effect is reasonably large, the expected variation in the effect size is reasonably narrow and the risk of a Type I (false positive) error is extremely small. We have combined good study design, based on statistical power analysis, with a nuanced understanding of what effect sizes, test statistic confidence intervals and p values can tell us. As a result we now have a robust, evidence-based, contextually meaningful and</w:t>
+      </w:r>
+      <w:r>
+        <w:t xml:space="preserve"> </w:t>
+      </w:r>
+      <w:r>
+        <w:rPr>
+          <w:i/>
+        </w:rPr>
+        <w:t xml:space="preserve">defensible</w:t>
+      </w:r>
+      <w:r>
+        <w:t xml:space="preserve"> </w:t>
+      </w:r>
+      <w:r>
+        <w:t xml:space="preserve">strategy.</w:t>
+      </w:r>
+    </w:p>
+    <w:p>
+      <w:pPr>
         <w:pStyle w:val="Heading1"/>
       </w:pPr>
-      <w:bookmarkStart w:id="46" w:name="summary-and-recomendations"/>
-      <w:bookmarkEnd w:id="46"/>
+      <w:bookmarkStart w:id="49" w:name="summary-and-recomendations"/>
+      <w:bookmarkEnd w:id="49"/>
       <w:r>
         <w:t xml:space="preserve">Summary and recomendations</w:t>
       </w:r>
@@ -1789,38 +2424,134 @@
       <w:pPr>
         <w:pStyle w:val="Heading2"/>
       </w:pPr>
-      <w:bookmarkStart w:id="47" w:name="statsitical-power-and-sample-design"/>
-      <w:bookmarkEnd w:id="47"/>
+      <w:bookmarkStart w:id="50" w:name="statsitical-power-and-sample-design"/>
+      <w:bookmarkEnd w:id="50"/>
       <w:r>
         <w:t xml:space="preserve">Statsitical power and sample design</w:t>
       </w:r>
     </w:p>
     <w:p>
       <w:pPr>
+        <w:pStyle w:val="FirstParagraph"/>
+      </w:pPr>
+      <w:r>
+        <w:t xml:space="preserve">Get it right</w:t>
+      </w:r>
+      <w:r>
+        <w:t xml:space="preserve"> </w:t>
+      </w:r>
+      <w:r>
+        <w:rPr>
+          <w:i/>
+        </w:rPr>
+        <w:t xml:space="preserve">first time</w:t>
+      </w:r>
+      <w:r>
+        <w:t xml:space="preserve"> </w:t>
+      </w:r>
+      <w:r>
+        <w:t xml:space="preserve">and if you don’t have previous data to use</w:t>
+      </w:r>
+      <w:r>
+        <w:t xml:space="preserve"> </w:t>
+      </w:r>
+      <w:r>
+        <w:rPr>
+          <w:i/>
+        </w:rPr>
+        <w:t xml:space="preserve">justify</w:t>
+      </w:r>
+      <w:r>
+        <w:t xml:space="preserve"> </w:t>
+      </w:r>
+      <w:r>
+        <w:t xml:space="preserve">your choices through power analysis based on defensible assumptions.</w:t>
+      </w:r>
+    </w:p>
+    <w:p>
+      <w:pPr>
         <w:pStyle w:val="Heading2"/>
       </w:pPr>
-      <w:bookmarkStart w:id="48" w:name="reporting-statistical-tests-of-difference-effects"/>
-      <w:bookmarkEnd w:id="48"/>
+      <w:bookmarkStart w:id="51" w:name="reporting-statistical-tests-of-difference-effects"/>
+      <w:bookmarkEnd w:id="51"/>
       <w:r>
         <w:t xml:space="preserve">Reporting statistical tests of difference (effects)</w:t>
       </w:r>
     </w:p>
     <w:p>
       <w:pPr>
+        <w:pStyle w:val="FirstParagraph"/>
+      </w:pPr>
+      <w:r>
+        <w:t xml:space="preserve">Report all three elements</w:t>
+      </w:r>
+      <w:r>
+        <w:t xml:space="preserve"> </w:t>
+      </w:r>
+      <w:r>
+        <w:rPr>
+          <w:i/>
+        </w:rPr>
+        <w:t xml:space="preserve">always</w:t>
+      </w:r>
+      <w:r>
+        <w:t xml:space="preserve">.</w:t>
+      </w:r>
+    </w:p>
+    <w:p>
+      <w:pPr>
         <w:pStyle w:val="Heading2"/>
       </w:pPr>
-      <w:bookmarkStart w:id="49" w:name="making-inferences-and-taking-decisions"/>
-      <w:bookmarkEnd w:id="49"/>
+      <w:bookmarkStart w:id="52" w:name="making-inferences-and-taking-decisions"/>
+      <w:bookmarkEnd w:id="52"/>
       <w:r>
         <w:t xml:space="preserve">Making inferences and taking decisions</w:t>
       </w:r>
     </w:p>
     <w:p>
       <w:pPr>
+        <w:pStyle w:val="FirstParagraph"/>
+      </w:pPr>
+      <w:r>
+        <w:t xml:space="preserve">Pay attention to all three elements</w:t>
+      </w:r>
+      <w:r>
+        <w:t xml:space="preserve"> </w:t>
+      </w:r>
+      <w:r>
+        <w:rPr>
+          <w:i/>
+        </w:rPr>
+        <w:t xml:space="preserve">always</w:t>
+      </w:r>
+      <w:r>
+        <w:t xml:space="preserve">.</w:t>
+      </w:r>
+    </w:p>
+    <w:p>
+      <w:pPr>
         <w:pStyle w:val="Heading1"/>
       </w:pPr>
-      <w:bookmarkStart w:id="50" w:name="runtime"/>
-      <w:bookmarkEnd w:id="50"/>
+      <w:bookmarkStart w:id="53" w:name="ackowledgements"/>
+      <w:bookmarkEnd w:id="53"/>
+      <w:r>
+        <w:t xml:space="preserve">Ackowledgements</w:t>
+      </w:r>
+    </w:p>
+    <w:p>
+      <w:pPr>
+        <w:pStyle w:val="FirstParagraph"/>
+      </w:pPr>
+      <w:r>
+        <w:t xml:space="preserve">We would like to thank partners on a number of applied research projects for prodding us into trying to give them some clarity on these issues. We hope this helps.</w:t>
+      </w:r>
+    </w:p>
+    <w:p>
+      <w:pPr>
+        <w:pStyle w:val="Heading1"/>
+      </w:pPr>
+      <w:bookmarkStart w:id="54" w:name="runtime"/>
+      <w:bookmarkEnd w:id="54"/>
       <w:r>
         <w:t xml:space="preserve">Runtime</w:t>
       </w:r>
@@ -1830,12 +2561,12 @@
         <w:pStyle w:val="FirstParagraph"/>
       </w:pPr>
       <w:r>
-        <w:t xml:space="preserve">Analysis completed in 55.52 seconds ( 0.93 minutes) using</w:t>
-      </w:r>
-      <w:r>
-        <w:t xml:space="preserve"> </w:t>
-      </w:r>
-      <w:hyperlink r:id="rId51">
+        <w:t xml:space="preserve">Analysis completed in 67.92 seconds ( 1.13 minutes) using</w:t>
+      </w:r>
+      <w:r>
+        <w:t xml:space="preserve"> </w:t>
+      </w:r>
+      <w:hyperlink r:id="rId55">
         <w:r>
           <w:rPr>
             <w:rStyle w:val="Hyperlink"/>
@@ -1852,7 +2583,7 @@
       <w:r>
         <w:t xml:space="preserve"> </w:t>
       </w:r>
-      <w:hyperlink r:id="rId52">
+      <w:hyperlink r:id="rId56">
         <w:r>
           <w:rPr>
             <w:rStyle w:val="Hyperlink"/>
@@ -1871,8 +2602,8 @@
       <w:pPr>
         <w:pStyle w:val="Heading1"/>
       </w:pPr>
-      <w:bookmarkStart w:id="53" w:name="r-environment"/>
-      <w:bookmarkEnd w:id="53"/>
+      <w:bookmarkStart w:id="57" w:name="r-environment"/>
+      <w:bookmarkEnd w:id="57"/>
       <w:r>
         <w:t xml:space="preserve">R environment</w:t>
       </w:r>
@@ -1889,7 +2620,7 @@
       <w:pPr>
         <w:pStyle w:val="Compact"/>
         <w:numPr>
-          <w:numId w:val="1009"/>
+          <w:numId w:val="1011"/>
           <w:ilvl w:val="0"/>
         </w:numPr>
       </w:pPr>
@@ -1907,7 +2638,7 @@
       <w:pPr>
         <w:pStyle w:val="Compact"/>
         <w:numPr>
-          <w:numId w:val="1009"/>
+          <w:numId w:val="1011"/>
           <w:ilvl w:val="0"/>
         </w:numPr>
       </w:pPr>
@@ -1925,7 +2656,7 @@
       <w:pPr>
         <w:pStyle w:val="Compact"/>
         <w:numPr>
-          <w:numId w:val="1009"/>
+          <w:numId w:val="1011"/>
           <w:ilvl w:val="0"/>
         </w:numPr>
       </w:pPr>
@@ -1943,7 +2674,7 @@
       <w:pPr>
         <w:pStyle w:val="Compact"/>
         <w:numPr>
-          <w:numId w:val="1009"/>
+          <w:numId w:val="1011"/>
           <w:ilvl w:val="0"/>
         </w:numPr>
       </w:pPr>
@@ -1961,7 +2692,7 @@
       <w:pPr>
         <w:pStyle w:val="Compact"/>
         <w:numPr>
-          <w:numId w:val="1009"/>
+          <w:numId w:val="1011"/>
           <w:ilvl w:val="0"/>
         </w:numPr>
       </w:pPr>
@@ -1979,7 +2710,7 @@
       <w:pPr>
         <w:pStyle w:val="Compact"/>
         <w:numPr>
-          <w:numId w:val="1009"/>
+          <w:numId w:val="1011"/>
           <w:ilvl w:val="0"/>
         </w:numPr>
       </w:pPr>
@@ -1997,7 +2728,7 @@
       <w:pPr>
         <w:pStyle w:val="Compact"/>
         <w:numPr>
-          <w:numId w:val="1009"/>
+          <w:numId w:val="1011"/>
           <w:ilvl w:val="0"/>
         </w:numPr>
       </w:pPr>
@@ -2015,7 +2746,7 @@
       <w:pPr>
         <w:pStyle w:val="Compact"/>
         <w:numPr>
-          <w:numId w:val="1009"/>
+          <w:numId w:val="1011"/>
           <w:ilvl w:val="0"/>
         </w:numPr>
       </w:pPr>
@@ -2033,7 +2764,7 @@
       <w:pPr>
         <w:pStyle w:val="Compact"/>
         <w:numPr>
-          <w:numId w:val="1009"/>
+          <w:numId w:val="1011"/>
           <w:ilvl w:val="0"/>
         </w:numPr>
       </w:pPr>
@@ -2451,8 +3182,8 @@
       <w:pPr>
         <w:pStyle w:val="Heading1"/>
       </w:pPr>
-      <w:bookmarkStart w:id="54" w:name="references"/>
-      <w:bookmarkEnd w:id="54"/>
+      <w:bookmarkStart w:id="58" w:name="references"/>
+      <w:bookmarkEnd w:id="58"/>
       <w:r>
         <w:t xml:space="preserve">References</w:t>
       </w:r>
@@ -2472,7 +3203,7 @@
       <w:r>
         <w:t xml:space="preserve">Anderson, Ben, David Eyers, Rebecca Ford, Diana Giraldo Ocampo, Rana Peniamina, Janet Stephenson, Kiti Suomalainen, Lara Wilcocks, and Michael Jack. 2018. “New Zealand GREEN Grid Household Electricity Demand Study 2014-2018,” September. doi:</w:t>
       </w:r>
-      <w:hyperlink r:id="rId55">
+      <w:hyperlink r:id="rId59">
         <w:r>
           <w:rPr>
             <w:rStyle w:val="Hyperlink"/>
@@ -2494,7 +3225,7 @@
       <w:r>
         <w:t xml:space="preserve"> </w:t>
       </w:r>
-      <w:hyperlink r:id="rId56">
+      <w:hyperlink r:id="rId60">
         <w:r>
           <w:rPr>
             <w:rStyle w:val="Hyperlink"/>
@@ -2528,7 +3259,7 @@
       <w:r>
         <w:t xml:space="preserve"> </w:t>
       </w:r>
-      <w:hyperlink r:id="rId57">
+      <w:hyperlink r:id="rId61">
         <w:r>
           <w:rPr>
             <w:rStyle w:val="Hyperlink"/>
@@ -2562,7 +3293,7 @@
       <w:r>
         <w:t xml:space="preserve">61 (October): 729–39. doi:</w:t>
       </w:r>
-      <w:hyperlink r:id="rId58">
+      <w:hyperlink r:id="rId62">
         <w:r>
           <w:rPr>
             <w:rStyle w:val="Hyperlink"/>
@@ -2596,7 +3327,7 @@
       <w:r>
         <w:t xml:space="preserve"> </w:t>
       </w:r>
-      <w:hyperlink r:id="rId59">
+      <w:hyperlink r:id="rId63">
         <w:r>
           <w:rPr>
             <w:rStyle w:val="Hyperlink"/>
@@ -2630,7 +3361,7 @@
       <w:r>
         <w:t xml:space="preserve">22 (December): 147–64. doi:</w:t>
       </w:r>
-      <w:hyperlink r:id="rId60">
+      <w:hyperlink r:id="rId64">
         <w:r>
           <w:rPr>
             <w:rStyle w:val="Hyperlink"/>
@@ -2664,7 +3395,7 @@
       <w:r>
         <w:t xml:space="preserve">31 (4): 337–50. doi:</w:t>
       </w:r>
-      <w:hyperlink r:id="rId61">
+      <w:hyperlink r:id="rId65">
         <w:r>
           <w:rPr>
             <w:rStyle w:val="Hyperlink"/>
@@ -2701,7 +3432,7 @@
       <w:r>
         <w:t xml:space="preserve"> </w:t>
       </w:r>
-      <w:hyperlink r:id="rId62">
+      <w:hyperlink r:id="rId66">
         <w:r>
           <w:rPr>
             <w:rStyle w:val="Hyperlink"/>
@@ -2723,7 +3454,7 @@
       <w:r>
         <w:t xml:space="preserve"> </w:t>
       </w:r>
-      <w:hyperlink r:id="rId63">
+      <w:hyperlink r:id="rId67">
         <w:r>
           <w:rPr>
             <w:rStyle w:val="Hyperlink"/>
@@ -2757,7 +3488,7 @@
       <w:r>
         <w:t xml:space="preserve"> </w:t>
       </w:r>
-      <w:hyperlink r:id="rId64">
+      <w:hyperlink r:id="rId68">
         <w:r>
           <w:rPr>
             <w:rStyle w:val="Hyperlink"/>
@@ -2811,7 +3542,7 @@
       <w:r>
         <w:t xml:space="preserve">40 (June): 110–17. doi:</w:t>
       </w:r>
-      <w:hyperlink r:id="rId65">
+      <w:hyperlink r:id="rId69">
         <w:r>
           <w:rPr>
             <w:rStyle w:val="Hyperlink"/>
@@ -2833,7 +3564,7 @@
       <w:r>
         <w:t xml:space="preserve"> </w:t>
       </w:r>
-      <w:hyperlink r:id="rId56">
+      <w:hyperlink r:id="rId60">
         <w:r>
           <w:rPr>
             <w:rStyle w:val="Hyperlink"/>
@@ -2855,7 +3586,7 @@
       <w:r>
         <w:t xml:space="preserve"> </w:t>
       </w:r>
-      <w:hyperlink r:id="rId56">
+      <w:hyperlink r:id="rId60">
         <w:r>
           <w:rPr>
             <w:rStyle w:val="Hyperlink"/>
@@ -2889,7 +3620,7 @@
       <w:r>
         <w:t xml:space="preserve">70 (2). Taylor &amp; Francis: 129–33. doi:</w:t>
       </w:r>
-      <w:hyperlink r:id="rId66">
+      <w:hyperlink r:id="rId70">
         <w:r>
           <w:rPr>
             <w:rStyle w:val="Hyperlink"/>
@@ -2923,7 +3654,7 @@
       <w:r>
         <w:t xml:space="preserve"> </w:t>
       </w:r>
-      <w:hyperlink r:id="rId67">
+      <w:hyperlink r:id="rId71">
         <w:r>
           <w:rPr>
             <w:rStyle w:val="Hyperlink"/>
@@ -2957,7 +3688,7 @@
       <w:r>
         <w:t xml:space="preserve"> </w:t>
       </w:r>
-      <w:hyperlink r:id="rId68">
+      <w:hyperlink r:id="rId72">
         <w:r>
           <w:rPr>
             <w:rStyle w:val="Hyperlink"/>
@@ -2991,7 +3722,7 @@
       <w:r>
         <w:t xml:space="preserve"> </w:t>
       </w:r>
-      <w:hyperlink r:id="rId69">
+      <w:hyperlink r:id="rId73">
         <w:r>
           <w:rPr>
             <w:rStyle w:val="Hyperlink"/>
@@ -3025,7 +3756,7 @@
       <w:r>
         <w:t xml:space="preserve"> </w:t>
       </w:r>
-      <w:hyperlink r:id="rId70">
+      <w:hyperlink r:id="rId74">
         <w:r>
           <w:rPr>
             <w:rStyle w:val="Hyperlink"/>
@@ -3145,7 +3876,7 @@
     </w:lvl>
   </w:abstractNum>
   <w:abstractNum w:abstractNumId="990">
-    <w:nsid w:val="4fabc07d"/>
+    <w:nsid w:val="5b28cbec"/>
     <w:multiLevelType w:val="multilevel"/>
     <w:lvl w:ilvl="0">
       <w:numFmt w:val="bullet"/>
@@ -3226,7 +3957,7 @@
     </w:lvl>
   </w:abstractNum>
   <w:abstractNum w:abstractNumId="991">
-    <w:nsid w:val="6b1921cd"/>
+    <w:nsid w:val="2aa39b08"/>
     <w:multiLevelType w:val="multilevel"/>
     <w:lvl w:ilvl="0">
       <w:numFmt w:val="bullet"/>
@@ -3337,6 +4068,12 @@
     <w:abstractNumId w:val="991"/>
   </w:num>
   <w:num w:numId="1009">
+    <w:abstractNumId w:val="991"/>
+  </w:num>
+  <w:num w:numId="1010">
+    <w:abstractNumId w:val="991"/>
+  </w:num>
+  <w:num w:numId="1011">
     <w:abstractNumId w:val="991"/>
   </w:num>
 </w:numbering>

</xml_diff>